<commit_message>
add dynamic positioning (GUI)
</commit_message>
<xml_diff>
--- a/Manual Book/Manual Book.docx
+++ b/Manual Book/Manual Book.docx
@@ -2,6 +2,14 @@
 <file path=word/document.xml><?xml version="1.0" encoding="utf-8"?>
 <w:document xmlns:wpc="http://schemas.microsoft.com/office/word/2010/wordprocessingCanvas" xmlns:cx="http://schemas.microsoft.com/office/drawing/2014/chartex" xmlns:cx1="http://schemas.microsoft.com/office/drawing/2015/9/8/chartex" xmlns:cx2="http://schemas.microsoft.com/office/drawing/2015/10/21/chartex" xmlns:cx3="http://schemas.microsoft.com/office/drawing/2016/5/9/chartex" xmlns:cx4="http://schemas.microsoft.com/office/drawing/2016/5/10/chartex" xmlns:cx5="http://schemas.microsoft.com/office/drawing/2016/5/11/chartex" xmlns:cx6="http://schemas.microsoft.com/office/drawing/2016/5/12/chartex" xmlns:cx7="http://schemas.microsoft.com/office/drawing/2016/5/13/chartex" xmlns:cx8="http://schemas.microsoft.com/office/drawing/2016/5/14/chartex" xmlns:mc="http://schemas.openxmlformats.org/markup-compatibility/2006" xmlns:aink="http://schemas.microsoft.com/office/drawing/2016/ink" xmlns:am3d="http://schemas.microsoft.com/office/drawing/2017/model3d" xmlns:o="urn:schemas-microsoft-com:office:office" xmlns:r="http://schemas.openxmlformats.org/officeDocument/2006/relationships" xmlns:m="http://schemas.openxmlformats.org/officeDocument/2006/math" xmlns:v="urn:schemas-microsoft-com:vml" xmlns:wp14="http://schemas.microsoft.com/office/word/2010/wordprocessingDrawing" xmlns:wp="http://schemas.openxmlformats.org/drawingml/2006/wordprocessingDrawing" xmlns:w10="urn:schemas-microsoft-com:office:word" xmlns:w="http://schemas.openxmlformats.org/wordprocessingml/2006/main" xmlns:w14="http://schemas.microsoft.com/office/word/2010/wordml" xmlns:w15="http://schemas.microsoft.com/office/word/2012/wordml" xmlns:w16cid="http://schemas.microsoft.com/office/word/2016/wordml/cid" xmlns:w16se="http://schemas.microsoft.com/office/word/2015/wordml/symex" xmlns:wpg="http://schemas.microsoft.com/office/word/2010/wordprocessingGroup" xmlns:wpi="http://schemas.microsoft.com/office/word/2010/wordprocessingInk" xmlns:wne="http://schemas.microsoft.com/office/word/2006/wordml" xmlns:wps="http://schemas.microsoft.com/office/word/2010/wordprocessingShape" mc:Ignorable="w14 w15 w16se w16cid wp14">
   <w:body>
+    <w:p>
+      <w:pPr>
+        <w:rPr>
+          <w:sz w:val="28"/>
+          <w:lang w:val="id-ID"/>
+        </w:rPr>
+      </w:pPr>
+    </w:p>
     <w:p>
       <w:pPr>
         <w:rPr>
@@ -1111,7 +1119,9 @@
       <w:r>
         <w:t>Dynamic Positioning</w:t>
       </w:r>
+      <w:bookmarkStart w:id="2" w:name="_GoBack"/>
       <w:bookmarkEnd w:id="1"/>
+      <w:bookmarkEnd w:id="2"/>
     </w:p>
     <w:p>
       <w:pPr>
@@ -1362,14 +1372,14 @@
           <w:lang w:val="id-ID"/>
         </w:rPr>
       </w:pPr>
-      <w:bookmarkStart w:id="2" w:name="_Toc529871817"/>
+      <w:bookmarkStart w:id="3" w:name="_Toc529871817"/>
       <w:r>
         <w:rPr>
           <w:lang w:val="id-ID"/>
         </w:rPr>
         <w:t>Syergie Main Control</w:t>
       </w:r>
-      <w:bookmarkEnd w:id="2"/>
+      <w:bookmarkEnd w:id="3"/>
     </w:p>
     <w:p>
       <w:pPr>
@@ -3288,7 +3298,7 @@
       <w:pPr>
         <w:pStyle w:val="Heading2"/>
       </w:pPr>
-      <w:bookmarkStart w:id="3" w:name="_Toc529871818"/>
+      <w:bookmarkStart w:id="4" w:name="_Toc529871818"/>
       <w:proofErr w:type="spellStart"/>
       <w:r>
         <w:lastRenderedPageBreak/>
@@ -3298,7 +3308,7 @@
       <w:r>
         <w:t xml:space="preserve"> Propeller Control</w:t>
       </w:r>
-      <w:bookmarkEnd w:id="3"/>
+      <w:bookmarkEnd w:id="4"/>
     </w:p>
     <w:p>
       <w:pPr>
@@ -4340,8 +4350,8 @@
       <w:pPr>
         <w:pStyle w:val="Heading2"/>
       </w:pPr>
-      <w:bookmarkStart w:id="4" w:name="_Toc529871819"/>
-      <w:bookmarkStart w:id="5" w:name="_Hlk529920403"/>
+      <w:bookmarkStart w:id="5" w:name="_Toc529871819"/>
+      <w:bookmarkStart w:id="6" w:name="_Hlk529920403"/>
       <w:proofErr w:type="spellStart"/>
       <w:r>
         <w:lastRenderedPageBreak/>
@@ -4351,9 +4361,9 @@
       <w:r>
         <w:t xml:space="preserve"> Anemometer System</w:t>
       </w:r>
-      <w:bookmarkEnd w:id="4"/>
-    </w:p>
-    <w:bookmarkEnd w:id="5"/>
+      <w:bookmarkEnd w:id="5"/>
+    </w:p>
+    <w:bookmarkEnd w:id="6"/>
     <w:p>
       <w:pPr>
         <w:rPr>
@@ -4581,7 +4591,7 @@
           <w:color w:val="FF0000"/>
         </w:rPr>
       </w:pPr>
-      <w:bookmarkStart w:id="6" w:name="_Toc529871820"/>
+      <w:bookmarkStart w:id="7" w:name="_Toc529871820"/>
       <w:proofErr w:type="spellStart"/>
       <w:r>
         <w:rPr>
@@ -4596,7 +4606,7 @@
         </w:rPr>
         <w:t xml:space="preserve"> Control</w:t>
       </w:r>
-      <w:bookmarkEnd w:id="6"/>
+      <w:bookmarkEnd w:id="7"/>
     </w:p>
     <w:p>
       <w:pPr>
@@ -4761,7 +4771,7 @@
       <w:pPr>
         <w:pStyle w:val="Heading2"/>
       </w:pPr>
-      <w:bookmarkStart w:id="7" w:name="_Toc529871821"/>
+      <w:bookmarkStart w:id="8" w:name="_Toc529871821"/>
       <w:proofErr w:type="spellStart"/>
       <w:r>
         <w:t>Syergie</w:t>
@@ -4770,7 +4780,7 @@
       <w:r>
         <w:t xml:space="preserve"> Access Point</w:t>
       </w:r>
-      <w:bookmarkEnd w:id="7"/>
+      <w:bookmarkEnd w:id="8"/>
     </w:p>
     <w:p>
       <w:pPr>
@@ -4867,7 +4877,7 @@
           <w:lang w:val="id-ID"/>
         </w:rPr>
       </w:pPr>
-      <w:bookmarkStart w:id="8" w:name="_Hlk529875262"/>
+      <w:bookmarkStart w:id="9" w:name="_Hlk529875262"/>
       <w:r>
         <w:rPr>
           <w:i w:val="0"/>
@@ -4976,7 +4986,7 @@
         <w:t xml:space="preserve"> Syergie Access Point </w:t>
       </w:r>
     </w:p>
-    <w:bookmarkEnd w:id="8"/>
+    <w:bookmarkEnd w:id="9"/>
     <w:p>
       <w:pPr>
         <w:rPr>
@@ -4988,8 +4998,8 @@
       <w:pPr>
         <w:pStyle w:val="Heading2"/>
       </w:pPr>
-      <w:bookmarkStart w:id="9" w:name="_Toc529871822"/>
-      <w:bookmarkStart w:id="10" w:name="_Hlk529871348"/>
+      <w:bookmarkStart w:id="10" w:name="_Toc529871822"/>
+      <w:bookmarkStart w:id="11" w:name="_Hlk529871348"/>
       <w:proofErr w:type="spellStart"/>
       <w:r>
         <w:lastRenderedPageBreak/>
@@ -4999,9 +5009,9 @@
       <w:r>
         <w:t xml:space="preserve"> Position Reference System</w:t>
       </w:r>
-      <w:bookmarkEnd w:id="9"/>
-    </w:p>
-    <w:bookmarkEnd w:id="10"/>
+      <w:bookmarkEnd w:id="10"/>
+    </w:p>
+    <w:bookmarkEnd w:id="11"/>
     <w:p>
       <w:pPr>
         <w:ind w:firstLine="576"/>
@@ -5461,7 +5471,7 @@
       <w:pPr>
         <w:pStyle w:val="Heading1"/>
       </w:pPr>
-      <w:bookmarkStart w:id="11" w:name="_Toc529871823"/>
+      <w:bookmarkStart w:id="12" w:name="_Toc529871823"/>
       <w:r>
         <w:lastRenderedPageBreak/>
         <w:t xml:space="preserve">Cara </w:t>
@@ -5470,7 +5480,7 @@
       <w:r>
         <w:t>Pengoperasian</w:t>
       </w:r>
-      <w:bookmarkEnd w:id="11"/>
+      <w:bookmarkEnd w:id="12"/>
       <w:proofErr w:type="spellEnd"/>
     </w:p>
     <w:p>
@@ -6047,6 +6057,9 @@
         </w:rPr>
       </w:pPr>
       <w:r>
+        <w:rPr>
+          <w:noProof/>
+        </w:rPr>
         <w:drawing>
           <wp:inline distT="0" distB="0" distL="0" distR="0" wp14:anchorId="48B1A626" wp14:editId="5DAC0972">
             <wp:extent cx="1760682" cy="2347575"/>
@@ -6229,16 +6242,7 @@
           <w:sz w:val="20"/>
           <w:lang w:val="id-ID"/>
         </w:rPr>
-        <w:t>Pengendalian steer dan speed</w:t>
-      </w:r>
-      <w:r>
-        <w:rPr>
-          <w:i w:val="0"/>
-          <w:color w:val="000000" w:themeColor="text1"/>
-          <w:sz w:val="20"/>
-          <w:lang w:val="id-ID"/>
-        </w:rPr>
-        <w:t xml:space="preserve"> melalui SPC</w:t>
+        <w:t>Pengendalian steer dan speed melalui SPC</w:t>
       </w:r>
     </w:p>
     <w:p>
@@ -6921,16 +6925,8 @@
         <w:rPr>
           <w:lang w:val="id-ID"/>
         </w:rPr>
-        <w:t xml:space="preserve"> (OFF).</w:t>
-      </w:r>
-      <w:r>
-        <w:rPr>
-          <w:lang w:val="id-ID"/>
-        </w:rPr>
-        <w:t xml:space="preserve"> </w:t>
-      </w:r>
-      <w:bookmarkStart w:id="12" w:name="_GoBack"/>
-      <w:bookmarkEnd w:id="12"/>
+        <w:t xml:space="preserve"> (OFF). </w:t>
+      </w:r>
     </w:p>
     <w:p>
       <w:pPr>
@@ -8753,6 +8749,7 @@
   <w:style w:type="character" w:default="1" w:styleId="DefaultParagraphFont">
     <w:name w:val="Default Paragraph Font"/>
     <w:uiPriority w:val="1"/>
+    <w:semiHidden/>
     <w:unhideWhenUsed/>
   </w:style>
   <w:style w:type="table" w:default="1" w:styleId="TableNormal">
@@ -9335,7 +9332,7 @@
 </file>
 
 <file path=customXml/itemProps1.xml><?xml version="1.0" encoding="utf-8"?>
-<ds:datastoreItem xmlns:ds="http://schemas.openxmlformats.org/officeDocument/2006/customXml" ds:itemID="{BA489C99-EC14-4AE6-BC94-8D23D82B74F3}">
+<ds:datastoreItem xmlns:ds="http://schemas.openxmlformats.org/officeDocument/2006/customXml" ds:itemID="{80F2B138-874B-49F5-A2D5-DC74205C41A1}">
   <ds:schemaRefs>
     <ds:schemaRef ds:uri="http://schemas.openxmlformats.org/officeDocument/2006/bibliography"/>
   </ds:schemaRefs>

</xml_diff>